<commit_message>
Mini Ajuste na Monografia
</commit_message>
<xml_diff>
--- a/Monografia/Word/Monografia.docx
+++ b/Monografia/Word/Monografia.docx
@@ -2023,13 +2023,23 @@
         </w:rPr>
         <w:t xml:space="preserve"> </w:t>
       </w:r>
-      <w:r>
-        <w:rPr>
-          <w:rFonts w:ascii="Times New Roman" w:hAnsi="Times New Roman" w:cs="Times New Roman"/>
-          <w:sz w:val="24"/>
-          <w:szCs w:val="24"/>
-        </w:rPr>
-        <w:t xml:space="preserve">Msc. </w:t>
+      <w:proofErr w:type="spellStart"/>
+      <w:r>
+        <w:rPr>
+          <w:rFonts w:ascii="Times New Roman" w:hAnsi="Times New Roman" w:cs="Times New Roman"/>
+          <w:sz w:val="24"/>
+          <w:szCs w:val="24"/>
+        </w:rPr>
+        <w:t>Msc</w:t>
+      </w:r>
+      <w:proofErr w:type="spellEnd"/>
+      <w:r>
+        <w:rPr>
+          <w:rFonts w:ascii="Times New Roman" w:hAnsi="Times New Roman" w:cs="Times New Roman"/>
+          <w:sz w:val="24"/>
+          <w:szCs w:val="24"/>
+        </w:rPr>
+        <w:t xml:space="preserve">. </w:t>
       </w:r>
       <w:r>
         <w:rPr>
@@ -2773,7 +2783,39 @@
           <w:sz w:val="24"/>
           <w:szCs w:val="24"/>
         </w:rPr>
-        <w:t xml:space="preserve">ticas de desenvolvimento de software, tais como: aplicação do padrão arquitetural ASP.net MVC, aplicação do boostrap para termos um website responsivo, ajustável a qualquer ecrã e injeção de dependência de modo a impedir que haja no nosso projecto um forte acoplamento </w:t>
+        <w:t xml:space="preserve">ticas de desenvolvimento de software, tais como: aplicação do padrão </w:t>
+      </w:r>
+      <w:r>
+        <w:rPr>
+          <w:rFonts w:ascii="Times New Roman" w:hAnsi="Times New Roman" w:cs="Times New Roman"/>
+          <w:sz w:val="24"/>
+          <w:szCs w:val="24"/>
+        </w:rPr>
+        <w:t>arquitectural</w:t>
+      </w:r>
+      <w:r>
+        <w:rPr>
+          <w:rFonts w:ascii="Times New Roman" w:hAnsi="Times New Roman" w:cs="Times New Roman"/>
+          <w:sz w:val="24"/>
+          <w:szCs w:val="24"/>
+        </w:rPr>
+        <w:t xml:space="preserve"> ASP.net MVC, aplicação do boostrap para termos um website responsivo, ajustável a qualquer ecrã e </w:t>
+      </w:r>
+      <w:r>
+        <w:rPr>
+          <w:rFonts w:ascii="Times New Roman" w:hAnsi="Times New Roman" w:cs="Times New Roman"/>
+          <w:sz w:val="24"/>
+          <w:szCs w:val="24"/>
+        </w:rPr>
+        <w:t>injecção</w:t>
+      </w:r>
+      <w:r>
+        <w:rPr>
+          <w:rFonts w:ascii="Times New Roman" w:hAnsi="Times New Roman" w:cs="Times New Roman"/>
+          <w:sz w:val="24"/>
+          <w:szCs w:val="24"/>
+        </w:rPr>
+        <w:t xml:space="preserve"> de dependência de modo a impedir que haja no nosso projecto um forte acoplamento </w:t>
       </w:r>
       <w:r>
         <w:rPr>
@@ -3130,7 +3172,16 @@
           <w:szCs w:val="24"/>
           <w:lang w:val="en-US"/>
         </w:rPr>
-        <w:t xml:space="preserve">Managment; citizen; Malanje; </w:t>
+        <w:t>Management</w:t>
+      </w:r>
+      <w:r>
+        <w:rPr>
+          <w:rFonts w:ascii="Times New Roman" w:hAnsi="Times New Roman" w:cs="Times New Roman"/>
+          <w:sz w:val="24"/>
+          <w:szCs w:val="24"/>
+          <w:lang w:val="en-US"/>
+        </w:rPr>
+        <w:t xml:space="preserve">; citizen; Malanje; </w:t>
       </w:r>
       <w:r>
         <w:rPr>
@@ -3391,6 +3442,7 @@
               </w:rPr>
               <w:t>-</w:t>
             </w:r>
+            <w:proofErr w:type="spellStart"/>
             <w:r>
               <w:rPr>
                 <w:rFonts w:ascii="Times New Roman" w:hAnsi="Times New Roman" w:cs="Times New Roman"/>
@@ -3399,14 +3451,35 @@
               </w:rPr>
               <w:t>Asynchronous</w:t>
             </w:r>
-            <w:r>
-              <w:rPr>
-                <w:rFonts w:ascii="Times New Roman" w:hAnsi="Times New Roman" w:cs="Times New Roman"/>
-                <w:sz w:val="24"/>
-                <w:szCs w:val="24"/>
-                <w:lang w:val="en-US"/>
-              </w:rPr>
-              <w:t xml:space="preserve"> Javascript and Xml</w:t>
+            <w:proofErr w:type="spellEnd"/>
+            <w:r>
+              <w:rPr>
+                <w:rFonts w:ascii="Times New Roman" w:hAnsi="Times New Roman" w:cs="Times New Roman"/>
+                <w:sz w:val="24"/>
+                <w:szCs w:val="24"/>
+                <w:lang w:val="en-US"/>
+              </w:rPr>
+              <w:t xml:space="preserve"> </w:t>
+            </w:r>
+            <w:proofErr w:type="spellStart"/>
+            <w:r>
+              <w:rPr>
+                <w:rFonts w:ascii="Times New Roman" w:hAnsi="Times New Roman" w:cs="Times New Roman"/>
+                <w:sz w:val="24"/>
+                <w:szCs w:val="24"/>
+                <w:lang w:val="en-US"/>
+              </w:rPr>
+              <w:t>Javascript</w:t>
+            </w:r>
+            <w:proofErr w:type="spellEnd"/>
+            <w:r>
+              <w:rPr>
+                <w:rFonts w:ascii="Times New Roman" w:hAnsi="Times New Roman" w:cs="Times New Roman"/>
+                <w:sz w:val="24"/>
+                <w:szCs w:val="24"/>
+                <w:lang w:val="en-US"/>
+              </w:rPr>
+              <w:t xml:space="preserve"> and Xml</w:t>
             </w:r>
           </w:p>
         </w:tc>
@@ -3460,13 +3533,41 @@
               </w:rPr>
               <w:t>-</w:t>
             </w:r>
-            <w:r>
-              <w:rPr>
-                <w:rFonts w:ascii="Times New Roman" w:hAnsi="Times New Roman" w:cs="Times New Roman"/>
-                <w:sz w:val="24"/>
-                <w:szCs w:val="24"/>
-              </w:rPr>
-              <w:t>Application Programming Interface</w:t>
+            <w:proofErr w:type="spellStart"/>
+            <w:r>
+              <w:rPr>
+                <w:rFonts w:ascii="Times New Roman" w:hAnsi="Times New Roman" w:cs="Times New Roman"/>
+                <w:sz w:val="24"/>
+                <w:szCs w:val="24"/>
+              </w:rPr>
+              <w:t>Application</w:t>
+            </w:r>
+            <w:proofErr w:type="spellEnd"/>
+            <w:r>
+              <w:rPr>
+                <w:rFonts w:ascii="Times New Roman" w:hAnsi="Times New Roman" w:cs="Times New Roman"/>
+                <w:sz w:val="24"/>
+                <w:szCs w:val="24"/>
+              </w:rPr>
+              <w:t xml:space="preserve"> </w:t>
+            </w:r>
+            <w:proofErr w:type="spellStart"/>
+            <w:r>
+              <w:rPr>
+                <w:rFonts w:ascii="Times New Roman" w:hAnsi="Times New Roman" w:cs="Times New Roman"/>
+                <w:sz w:val="24"/>
+                <w:szCs w:val="24"/>
+              </w:rPr>
+              <w:t>Programming</w:t>
+            </w:r>
+            <w:proofErr w:type="spellEnd"/>
+            <w:r>
+              <w:rPr>
+                <w:rFonts w:ascii="Times New Roman" w:hAnsi="Times New Roman" w:cs="Times New Roman"/>
+                <w:sz w:val="24"/>
+                <w:szCs w:val="24"/>
+              </w:rPr>
+              <w:t xml:space="preserve"> Interface</w:t>
             </w:r>
           </w:p>
         </w:tc>
@@ -3701,7 +3802,27 @@
                 <w:szCs w:val="24"/>
                 <w:lang w:val="en-US"/>
               </w:rPr>
-              <w:t>-Dinamic Host Configuration Protocol</w:t>
+              <w:t>-</w:t>
+            </w:r>
+            <w:proofErr w:type="spellStart"/>
+            <w:r>
+              <w:rPr>
+                <w:rFonts w:ascii="Times New Roman" w:hAnsi="Times New Roman" w:cs="Times New Roman"/>
+                <w:sz w:val="24"/>
+                <w:szCs w:val="24"/>
+                <w:lang w:val="en-US"/>
+              </w:rPr>
+              <w:t>Dinamic</w:t>
+            </w:r>
+            <w:proofErr w:type="spellEnd"/>
+            <w:r>
+              <w:rPr>
+                <w:rFonts w:ascii="Times New Roman" w:hAnsi="Times New Roman" w:cs="Times New Roman"/>
+                <w:sz w:val="24"/>
+                <w:szCs w:val="24"/>
+                <w:lang w:val="en-US"/>
+              </w:rPr>
+              <w:t xml:space="preserve"> Host Configuration Protocol</w:t>
             </w:r>
           </w:p>
         </w:tc>
@@ -3750,8 +3871,29 @@
                 <w:szCs w:val="24"/>
                 <w:lang w:val="en-US"/>
               </w:rPr>
-              <w:t xml:space="preserve">-Biblioteca de </w:t>
-            </w:r>
+              <w:t>-</w:t>
+            </w:r>
+            <w:proofErr w:type="spellStart"/>
+            <w:r>
+              <w:rPr>
+                <w:rFonts w:ascii="Times New Roman" w:hAnsi="Times New Roman" w:cs="Times New Roman"/>
+                <w:sz w:val="24"/>
+                <w:szCs w:val="24"/>
+                <w:lang w:val="en-US"/>
+              </w:rPr>
+              <w:t>Biblioteca</w:t>
+            </w:r>
+            <w:proofErr w:type="spellEnd"/>
+            <w:r>
+              <w:rPr>
+                <w:rFonts w:ascii="Times New Roman" w:hAnsi="Times New Roman" w:cs="Times New Roman"/>
+                <w:sz w:val="24"/>
+                <w:szCs w:val="24"/>
+                <w:lang w:val="en-US"/>
+              </w:rPr>
+              <w:t xml:space="preserve"> de </w:t>
+            </w:r>
+            <w:proofErr w:type="spellStart"/>
             <w:r>
               <w:rPr>
                 <w:rFonts w:ascii="Times New Roman" w:hAnsi="Times New Roman" w:cs="Times New Roman"/>
@@ -3768,8 +3910,19 @@
                 <w:szCs w:val="24"/>
                 <w:lang w:val="en-US"/>
               </w:rPr>
-              <w:t xml:space="preserve">ínculo </w:t>
-            </w:r>
+              <w:t>ínculo</w:t>
+            </w:r>
+            <w:proofErr w:type="spellEnd"/>
+            <w:r>
+              <w:rPr>
+                <w:rFonts w:ascii="Times New Roman" w:hAnsi="Times New Roman" w:cs="Times New Roman"/>
+                <w:sz w:val="24"/>
+                <w:szCs w:val="24"/>
+                <w:lang w:val="en-US"/>
+              </w:rPr>
+              <w:t xml:space="preserve"> </w:t>
+            </w:r>
+            <w:proofErr w:type="spellStart"/>
             <w:r>
               <w:rPr>
                 <w:rFonts w:ascii="Times New Roman" w:hAnsi="Times New Roman" w:cs="Times New Roman"/>
@@ -3786,7 +3939,17 @@
                 <w:szCs w:val="24"/>
                 <w:lang w:val="en-US"/>
               </w:rPr>
-              <w:t xml:space="preserve">inâmico  </w:t>
+              <w:t>inâmico</w:t>
+            </w:r>
+            <w:proofErr w:type="spellEnd"/>
+            <w:r>
+              <w:rPr>
+                <w:rFonts w:ascii="Times New Roman" w:hAnsi="Times New Roman" w:cs="Times New Roman"/>
+                <w:sz w:val="24"/>
+                <w:szCs w:val="24"/>
+                <w:lang w:val="en-US"/>
+              </w:rPr>
+              <w:t xml:space="preserve">  </w:t>
             </w:r>
           </w:p>
         </w:tc>
@@ -3889,8 +4052,36 @@
                 <w:sz w:val="24"/>
                 <w:szCs w:val="24"/>
               </w:rPr>
-              <w:t>-Foreign Key</w:t>
-            </w:r>
+              <w:t>-</w:t>
+            </w:r>
+            <w:proofErr w:type="spellStart"/>
+            <w:r>
+              <w:rPr>
+                <w:rFonts w:ascii="Times New Roman" w:hAnsi="Times New Roman" w:cs="Times New Roman"/>
+                <w:sz w:val="24"/>
+                <w:szCs w:val="24"/>
+              </w:rPr>
+              <w:t>Foreign</w:t>
+            </w:r>
+            <w:proofErr w:type="spellEnd"/>
+            <w:r>
+              <w:rPr>
+                <w:rFonts w:ascii="Times New Roman" w:hAnsi="Times New Roman" w:cs="Times New Roman"/>
+                <w:sz w:val="24"/>
+                <w:szCs w:val="24"/>
+              </w:rPr>
+              <w:t xml:space="preserve"> </w:t>
+            </w:r>
+            <w:proofErr w:type="spellStart"/>
+            <w:r>
+              <w:rPr>
+                <w:rFonts w:ascii="Times New Roman" w:hAnsi="Times New Roman" w:cs="Times New Roman"/>
+                <w:sz w:val="24"/>
+                <w:szCs w:val="24"/>
+              </w:rPr>
+              <w:t>Key</w:t>
+            </w:r>
+            <w:proofErr w:type="spellEnd"/>
           </w:p>
         </w:tc>
       </w:tr>
@@ -4009,14 +4200,52 @@
               </w:rPr>
               <w:t>-</w:t>
             </w:r>
-            <w:r>
-              <w:rPr>
-                <w:rFonts w:ascii="Times New Roman" w:hAnsi="Times New Roman" w:cs="Times New Roman"/>
-                <w:sz w:val="24"/>
-                <w:szCs w:val="24"/>
-              </w:rPr>
-              <w:t>HyperText Markup Language</w:t>
-            </w:r>
+            <w:proofErr w:type="spellStart"/>
+            <w:r>
+              <w:rPr>
+                <w:rFonts w:ascii="Times New Roman" w:hAnsi="Times New Roman" w:cs="Times New Roman"/>
+                <w:sz w:val="24"/>
+                <w:szCs w:val="24"/>
+              </w:rPr>
+              <w:t>HyperText</w:t>
+            </w:r>
+            <w:proofErr w:type="spellEnd"/>
+            <w:r>
+              <w:rPr>
+                <w:rFonts w:ascii="Times New Roman" w:hAnsi="Times New Roman" w:cs="Times New Roman"/>
+                <w:sz w:val="24"/>
+                <w:szCs w:val="24"/>
+              </w:rPr>
+              <w:t xml:space="preserve"> </w:t>
+            </w:r>
+            <w:proofErr w:type="spellStart"/>
+            <w:r>
+              <w:rPr>
+                <w:rFonts w:ascii="Times New Roman" w:hAnsi="Times New Roman" w:cs="Times New Roman"/>
+                <w:sz w:val="24"/>
+                <w:szCs w:val="24"/>
+              </w:rPr>
+              <w:t>Markup</w:t>
+            </w:r>
+            <w:proofErr w:type="spellEnd"/>
+            <w:r>
+              <w:rPr>
+                <w:rFonts w:ascii="Times New Roman" w:hAnsi="Times New Roman" w:cs="Times New Roman"/>
+                <w:sz w:val="24"/>
+                <w:szCs w:val="24"/>
+              </w:rPr>
+              <w:t xml:space="preserve"> </w:t>
+            </w:r>
+            <w:proofErr w:type="spellStart"/>
+            <w:r>
+              <w:rPr>
+                <w:rFonts w:ascii="Times New Roman" w:hAnsi="Times New Roman" w:cs="Times New Roman"/>
+                <w:sz w:val="24"/>
+                <w:szCs w:val="24"/>
+              </w:rPr>
+              <w:t>Language</w:t>
+            </w:r>
+            <w:proofErr w:type="spellEnd"/>
           </w:p>
         </w:tc>
       </w:tr>
@@ -4066,7 +4295,61 @@
                 <w:sz w:val="24"/>
                 <w:szCs w:val="24"/>
               </w:rPr>
-              <w:t xml:space="preserve">-Integrated Development Environment </w:t>
+              <w:t>-</w:t>
+            </w:r>
+            <w:proofErr w:type="spellStart"/>
+            <w:r>
+              <w:rPr>
+                <w:rFonts w:ascii="Times New Roman" w:hAnsi="Times New Roman" w:cs="Times New Roman"/>
+                <w:sz w:val="24"/>
+                <w:szCs w:val="24"/>
+              </w:rPr>
+              <w:t>Integrated</w:t>
+            </w:r>
+            <w:proofErr w:type="spellEnd"/>
+            <w:r>
+              <w:rPr>
+                <w:rFonts w:ascii="Times New Roman" w:hAnsi="Times New Roman" w:cs="Times New Roman"/>
+                <w:sz w:val="24"/>
+                <w:szCs w:val="24"/>
+              </w:rPr>
+              <w:t xml:space="preserve"> </w:t>
+            </w:r>
+            <w:proofErr w:type="spellStart"/>
+            <w:r>
+              <w:rPr>
+                <w:rFonts w:ascii="Times New Roman" w:hAnsi="Times New Roman" w:cs="Times New Roman"/>
+                <w:sz w:val="24"/>
+                <w:szCs w:val="24"/>
+              </w:rPr>
+              <w:t>Development</w:t>
+            </w:r>
+            <w:proofErr w:type="spellEnd"/>
+            <w:r>
+              <w:rPr>
+                <w:rFonts w:ascii="Times New Roman" w:hAnsi="Times New Roman" w:cs="Times New Roman"/>
+                <w:sz w:val="24"/>
+                <w:szCs w:val="24"/>
+              </w:rPr>
+              <w:t xml:space="preserve"> </w:t>
+            </w:r>
+            <w:proofErr w:type="spellStart"/>
+            <w:r>
+              <w:rPr>
+                <w:rFonts w:ascii="Times New Roman" w:hAnsi="Times New Roman" w:cs="Times New Roman"/>
+                <w:sz w:val="24"/>
+                <w:szCs w:val="24"/>
+              </w:rPr>
+              <w:t>Environment</w:t>
+            </w:r>
+            <w:proofErr w:type="spellEnd"/>
+            <w:r>
+              <w:rPr>
+                <w:rFonts w:ascii="Times New Roman" w:hAnsi="Times New Roman" w:cs="Times New Roman"/>
+                <w:sz w:val="24"/>
+                <w:szCs w:val="24"/>
+              </w:rPr>
+              <w:t xml:space="preserve"> </w:t>
             </w:r>
           </w:p>
         </w:tc>
@@ -4222,14 +4505,52 @@
               </w:rPr>
               <w:t>-</w:t>
             </w:r>
-            <w:r>
-              <w:rPr>
-                <w:rFonts w:ascii="Times New Roman" w:hAnsi="Times New Roman" w:cs="Times New Roman"/>
-                <w:sz w:val="24"/>
-                <w:szCs w:val="24"/>
-              </w:rPr>
-              <w:t>Model View Controller</w:t>
-            </w:r>
+            <w:proofErr w:type="spellStart"/>
+            <w:r>
+              <w:rPr>
+                <w:rFonts w:ascii="Times New Roman" w:hAnsi="Times New Roman" w:cs="Times New Roman"/>
+                <w:sz w:val="24"/>
+                <w:szCs w:val="24"/>
+              </w:rPr>
+              <w:t>Model</w:t>
+            </w:r>
+            <w:proofErr w:type="spellEnd"/>
+            <w:r>
+              <w:rPr>
+                <w:rFonts w:ascii="Times New Roman" w:hAnsi="Times New Roman" w:cs="Times New Roman"/>
+                <w:sz w:val="24"/>
+                <w:szCs w:val="24"/>
+              </w:rPr>
+              <w:t xml:space="preserve"> </w:t>
+            </w:r>
+            <w:proofErr w:type="spellStart"/>
+            <w:r>
+              <w:rPr>
+                <w:rFonts w:ascii="Times New Roman" w:hAnsi="Times New Roman" w:cs="Times New Roman"/>
+                <w:sz w:val="24"/>
+                <w:szCs w:val="24"/>
+              </w:rPr>
+              <w:t>View</w:t>
+            </w:r>
+            <w:proofErr w:type="spellEnd"/>
+            <w:r>
+              <w:rPr>
+                <w:rFonts w:ascii="Times New Roman" w:hAnsi="Times New Roman" w:cs="Times New Roman"/>
+                <w:sz w:val="24"/>
+                <w:szCs w:val="24"/>
+              </w:rPr>
+              <w:t xml:space="preserve"> </w:t>
+            </w:r>
+            <w:proofErr w:type="spellStart"/>
+            <w:r>
+              <w:rPr>
+                <w:rFonts w:ascii="Times New Roman" w:hAnsi="Times New Roman" w:cs="Times New Roman"/>
+                <w:sz w:val="24"/>
+                <w:szCs w:val="24"/>
+              </w:rPr>
+              <w:t>Controller</w:t>
+            </w:r>
+            <w:proofErr w:type="spellEnd"/>
           </w:p>
         </w:tc>
       </w:tr>
@@ -4381,8 +4702,36 @@
                 <w:sz w:val="24"/>
                 <w:szCs w:val="24"/>
               </w:rPr>
-              <w:t>-Primary Key</w:t>
-            </w:r>
+              <w:t>-</w:t>
+            </w:r>
+            <w:proofErr w:type="spellStart"/>
+            <w:r>
+              <w:rPr>
+                <w:rFonts w:ascii="Times New Roman" w:hAnsi="Times New Roman" w:cs="Times New Roman"/>
+                <w:sz w:val="24"/>
+                <w:szCs w:val="24"/>
+              </w:rPr>
+              <w:t>Primary</w:t>
+            </w:r>
+            <w:proofErr w:type="spellEnd"/>
+            <w:r>
+              <w:rPr>
+                <w:rFonts w:ascii="Times New Roman" w:hAnsi="Times New Roman" w:cs="Times New Roman"/>
+                <w:sz w:val="24"/>
+                <w:szCs w:val="24"/>
+              </w:rPr>
+              <w:t xml:space="preserve"> </w:t>
+            </w:r>
+            <w:proofErr w:type="spellStart"/>
+            <w:r>
+              <w:rPr>
+                <w:rFonts w:ascii="Times New Roman" w:hAnsi="Times New Roman" w:cs="Times New Roman"/>
+                <w:sz w:val="24"/>
+                <w:szCs w:val="24"/>
+              </w:rPr>
+              <w:t>Key</w:t>
+            </w:r>
+            <w:proofErr w:type="spellEnd"/>
           </w:p>
         </w:tc>
       </w:tr>
@@ -4551,6 +4900,7 @@
               </w:rPr>
               <w:t>-</w:t>
             </w:r>
+            <w:proofErr w:type="spellStart"/>
             <w:r>
               <w:rPr>
                 <w:rFonts w:ascii="Times New Roman" w:hAnsi="Times New Roman" w:cs="Times New Roman"/>
@@ -4559,6 +4909,7 @@
               </w:rPr>
               <w:t>Structured</w:t>
             </w:r>
+            <w:proofErr w:type="spellEnd"/>
             <w:r>
               <w:rPr>
                 <w:rFonts w:ascii="Times New Roman" w:hAnsi="Times New Roman" w:cs="Times New Roman"/>
@@ -4668,7 +5019,61 @@
                 <w:sz w:val="24"/>
                 <w:szCs w:val="24"/>
               </w:rPr>
-              <w:t xml:space="preserve">-Unified Modeling Language </w:t>
+              <w:t>-</w:t>
+            </w:r>
+            <w:proofErr w:type="spellStart"/>
+            <w:r>
+              <w:rPr>
+                <w:rFonts w:ascii="Times New Roman" w:hAnsi="Times New Roman" w:cs="Times New Roman"/>
+                <w:sz w:val="24"/>
+                <w:szCs w:val="24"/>
+              </w:rPr>
+              <w:t>Unified</w:t>
+            </w:r>
+            <w:proofErr w:type="spellEnd"/>
+            <w:r>
+              <w:rPr>
+                <w:rFonts w:ascii="Times New Roman" w:hAnsi="Times New Roman" w:cs="Times New Roman"/>
+                <w:sz w:val="24"/>
+                <w:szCs w:val="24"/>
+              </w:rPr>
+              <w:t xml:space="preserve"> </w:t>
+            </w:r>
+            <w:proofErr w:type="spellStart"/>
+            <w:r>
+              <w:rPr>
+                <w:rFonts w:ascii="Times New Roman" w:hAnsi="Times New Roman" w:cs="Times New Roman"/>
+                <w:sz w:val="24"/>
+                <w:szCs w:val="24"/>
+              </w:rPr>
+              <w:t>Modeling</w:t>
+            </w:r>
+            <w:proofErr w:type="spellEnd"/>
+            <w:r>
+              <w:rPr>
+                <w:rFonts w:ascii="Times New Roman" w:hAnsi="Times New Roman" w:cs="Times New Roman"/>
+                <w:sz w:val="24"/>
+                <w:szCs w:val="24"/>
+              </w:rPr>
+              <w:t xml:space="preserve"> </w:t>
+            </w:r>
+            <w:proofErr w:type="spellStart"/>
+            <w:r>
+              <w:rPr>
+                <w:rFonts w:ascii="Times New Roman" w:hAnsi="Times New Roman" w:cs="Times New Roman"/>
+                <w:sz w:val="24"/>
+                <w:szCs w:val="24"/>
+              </w:rPr>
+              <w:t>Language</w:t>
+            </w:r>
+            <w:proofErr w:type="spellEnd"/>
+            <w:r>
+              <w:rPr>
+                <w:rFonts w:ascii="Times New Roman" w:hAnsi="Times New Roman" w:cs="Times New Roman"/>
+                <w:sz w:val="24"/>
+                <w:szCs w:val="24"/>
+              </w:rPr>
+              <w:t xml:space="preserve"> </w:t>
             </w:r>
           </w:p>
         </w:tc>
@@ -4722,14 +5127,52 @@
               </w:rPr>
               <w:t>-</w:t>
             </w:r>
-            <w:r>
-              <w:rPr>
-                <w:rFonts w:ascii="Times New Roman" w:hAnsi="Times New Roman" w:cs="Times New Roman"/>
-                <w:sz w:val="24"/>
-                <w:szCs w:val="24"/>
-              </w:rPr>
-              <w:t>Extensible Markup Language</w:t>
-            </w:r>
+            <w:proofErr w:type="spellStart"/>
+            <w:r>
+              <w:rPr>
+                <w:rFonts w:ascii="Times New Roman" w:hAnsi="Times New Roman" w:cs="Times New Roman"/>
+                <w:sz w:val="24"/>
+                <w:szCs w:val="24"/>
+              </w:rPr>
+              <w:t>Extensible</w:t>
+            </w:r>
+            <w:proofErr w:type="spellEnd"/>
+            <w:r>
+              <w:rPr>
+                <w:rFonts w:ascii="Times New Roman" w:hAnsi="Times New Roman" w:cs="Times New Roman"/>
+                <w:sz w:val="24"/>
+                <w:szCs w:val="24"/>
+              </w:rPr>
+              <w:t xml:space="preserve"> </w:t>
+            </w:r>
+            <w:proofErr w:type="spellStart"/>
+            <w:r>
+              <w:rPr>
+                <w:rFonts w:ascii="Times New Roman" w:hAnsi="Times New Roman" w:cs="Times New Roman"/>
+                <w:sz w:val="24"/>
+                <w:szCs w:val="24"/>
+              </w:rPr>
+              <w:t>Markup</w:t>
+            </w:r>
+            <w:proofErr w:type="spellEnd"/>
+            <w:r>
+              <w:rPr>
+                <w:rFonts w:ascii="Times New Roman" w:hAnsi="Times New Roman" w:cs="Times New Roman"/>
+                <w:sz w:val="24"/>
+                <w:szCs w:val="24"/>
+              </w:rPr>
+              <w:t xml:space="preserve"> </w:t>
+            </w:r>
+            <w:proofErr w:type="spellStart"/>
+            <w:r>
+              <w:rPr>
+                <w:rFonts w:ascii="Times New Roman" w:hAnsi="Times New Roman" w:cs="Times New Roman"/>
+                <w:sz w:val="24"/>
+                <w:szCs w:val="24"/>
+              </w:rPr>
+              <w:t>Language</w:t>
+            </w:r>
+            <w:proofErr w:type="spellEnd"/>
           </w:p>
         </w:tc>
       </w:tr>
@@ -4782,6 +5225,7 @@
               </w:rPr>
               <w:t xml:space="preserve">-Computer -Aided Software </w:t>
             </w:r>
+            <w:proofErr w:type="spellStart"/>
             <w:r>
               <w:rPr>
                 <w:rFonts w:ascii="Times New Roman" w:hAnsi="Times New Roman" w:cs="Times New Roman"/>
@@ -4790,6 +5234,7 @@
               </w:rPr>
               <w:t>Engineering</w:t>
             </w:r>
+            <w:proofErr w:type="spellEnd"/>
           </w:p>
         </w:tc>
       </w:tr>
@@ -4842,13 +5287,59 @@
               </w:rPr>
               <w:t>-</w:t>
             </w:r>
-            <w:r>
-              <w:rPr>
-                <w:rFonts w:ascii="Times New Roman" w:hAnsi="Times New Roman" w:cs="Times New Roman"/>
-                <w:sz w:val="24"/>
-                <w:szCs w:val="24"/>
-              </w:rPr>
-              <w:t xml:space="preserve">Definition Architecture Design Implementation  </w:t>
+            <w:proofErr w:type="spellStart"/>
+            <w:r>
+              <w:rPr>
+                <w:rFonts w:ascii="Times New Roman" w:hAnsi="Times New Roman" w:cs="Times New Roman"/>
+                <w:sz w:val="24"/>
+                <w:szCs w:val="24"/>
+              </w:rPr>
+              <w:t>Definition</w:t>
+            </w:r>
+            <w:proofErr w:type="spellEnd"/>
+            <w:r>
+              <w:rPr>
+                <w:rFonts w:ascii="Times New Roman" w:hAnsi="Times New Roman" w:cs="Times New Roman"/>
+                <w:sz w:val="24"/>
+                <w:szCs w:val="24"/>
+              </w:rPr>
+              <w:t xml:space="preserve"> </w:t>
+            </w:r>
+            <w:proofErr w:type="spellStart"/>
+            <w:r>
+              <w:rPr>
+                <w:rFonts w:ascii="Times New Roman" w:hAnsi="Times New Roman" w:cs="Times New Roman"/>
+                <w:sz w:val="24"/>
+                <w:szCs w:val="24"/>
+              </w:rPr>
+              <w:t>Architecture</w:t>
+            </w:r>
+            <w:proofErr w:type="spellEnd"/>
+            <w:r>
+              <w:rPr>
+                <w:rFonts w:ascii="Times New Roman" w:hAnsi="Times New Roman" w:cs="Times New Roman"/>
+                <w:sz w:val="24"/>
+                <w:szCs w:val="24"/>
+              </w:rPr>
+              <w:t xml:space="preserve"> Design </w:t>
+            </w:r>
+            <w:proofErr w:type="spellStart"/>
+            <w:r>
+              <w:rPr>
+                <w:rFonts w:ascii="Times New Roman" w:hAnsi="Times New Roman" w:cs="Times New Roman"/>
+                <w:sz w:val="24"/>
+                <w:szCs w:val="24"/>
+              </w:rPr>
+              <w:t>Implementation</w:t>
+            </w:r>
+            <w:proofErr w:type="spellEnd"/>
+            <w:r>
+              <w:rPr>
+                <w:rFonts w:ascii="Times New Roman" w:hAnsi="Times New Roman" w:cs="Times New Roman"/>
+                <w:sz w:val="24"/>
+                <w:szCs w:val="24"/>
+              </w:rPr>
+              <w:t xml:space="preserve">  </w:t>
             </w:r>
           </w:p>
         </w:tc>
@@ -4899,8 +5390,36 @@
                 <w:sz w:val="24"/>
                 <w:szCs w:val="24"/>
               </w:rPr>
-              <w:t>-Data Definition Language</w:t>
-            </w:r>
+              <w:t xml:space="preserve">-Data </w:t>
+            </w:r>
+            <w:proofErr w:type="spellStart"/>
+            <w:r>
+              <w:rPr>
+                <w:rFonts w:ascii="Times New Roman" w:hAnsi="Times New Roman" w:cs="Times New Roman"/>
+                <w:sz w:val="24"/>
+                <w:szCs w:val="24"/>
+              </w:rPr>
+              <w:t>Definition</w:t>
+            </w:r>
+            <w:proofErr w:type="spellEnd"/>
+            <w:r>
+              <w:rPr>
+                <w:rFonts w:ascii="Times New Roman" w:hAnsi="Times New Roman" w:cs="Times New Roman"/>
+                <w:sz w:val="24"/>
+                <w:szCs w:val="24"/>
+              </w:rPr>
+              <w:t xml:space="preserve"> </w:t>
+            </w:r>
+            <w:proofErr w:type="spellStart"/>
+            <w:r>
+              <w:rPr>
+                <w:rFonts w:ascii="Times New Roman" w:hAnsi="Times New Roman" w:cs="Times New Roman"/>
+                <w:sz w:val="24"/>
+                <w:szCs w:val="24"/>
+              </w:rPr>
+              <w:t>Language</w:t>
+            </w:r>
+            <w:proofErr w:type="spellEnd"/>
           </w:p>
         </w:tc>
       </w:tr>
@@ -4950,8 +5469,36 @@
                 <w:sz w:val="24"/>
                 <w:szCs w:val="24"/>
               </w:rPr>
-              <w:t>-Data Manipulation Language</w:t>
-            </w:r>
+              <w:t xml:space="preserve">-Data </w:t>
+            </w:r>
+            <w:proofErr w:type="spellStart"/>
+            <w:r>
+              <w:rPr>
+                <w:rFonts w:ascii="Times New Roman" w:hAnsi="Times New Roman" w:cs="Times New Roman"/>
+                <w:sz w:val="24"/>
+                <w:szCs w:val="24"/>
+              </w:rPr>
+              <w:t>Manipulation</w:t>
+            </w:r>
+            <w:proofErr w:type="spellEnd"/>
+            <w:r>
+              <w:rPr>
+                <w:rFonts w:ascii="Times New Roman" w:hAnsi="Times New Roman" w:cs="Times New Roman"/>
+                <w:sz w:val="24"/>
+                <w:szCs w:val="24"/>
+              </w:rPr>
+              <w:t xml:space="preserve"> </w:t>
+            </w:r>
+            <w:proofErr w:type="spellStart"/>
+            <w:r>
+              <w:rPr>
+                <w:rFonts w:ascii="Times New Roman" w:hAnsi="Times New Roman" w:cs="Times New Roman"/>
+                <w:sz w:val="24"/>
+                <w:szCs w:val="24"/>
+              </w:rPr>
+              <w:t>Language</w:t>
+            </w:r>
+            <w:proofErr w:type="spellEnd"/>
           </w:p>
         </w:tc>
       </w:tr>
@@ -5001,8 +5548,36 @@
                 <w:sz w:val="24"/>
                 <w:szCs w:val="24"/>
               </w:rPr>
-              <w:t>-Data Query Language</w:t>
-            </w:r>
+              <w:t xml:space="preserve">-Data </w:t>
+            </w:r>
+            <w:proofErr w:type="spellStart"/>
+            <w:r>
+              <w:rPr>
+                <w:rFonts w:ascii="Times New Roman" w:hAnsi="Times New Roman" w:cs="Times New Roman"/>
+                <w:sz w:val="24"/>
+                <w:szCs w:val="24"/>
+              </w:rPr>
+              <w:t>Query</w:t>
+            </w:r>
+            <w:proofErr w:type="spellEnd"/>
+            <w:r>
+              <w:rPr>
+                <w:rFonts w:ascii="Times New Roman" w:hAnsi="Times New Roman" w:cs="Times New Roman"/>
+                <w:sz w:val="24"/>
+                <w:szCs w:val="24"/>
+              </w:rPr>
+              <w:t xml:space="preserve"> </w:t>
+            </w:r>
+            <w:proofErr w:type="spellStart"/>
+            <w:r>
+              <w:rPr>
+                <w:rFonts w:ascii="Times New Roman" w:hAnsi="Times New Roman" w:cs="Times New Roman"/>
+                <w:sz w:val="24"/>
+                <w:szCs w:val="24"/>
+              </w:rPr>
+              <w:t>Language</w:t>
+            </w:r>
+            <w:proofErr w:type="spellEnd"/>
           </w:p>
         </w:tc>
       </w:tr>
@@ -5052,8 +5627,36 @@
                 <w:sz w:val="24"/>
                 <w:szCs w:val="24"/>
               </w:rPr>
-              <w:t>-Data Control Language</w:t>
-            </w:r>
+              <w:t xml:space="preserve">-Data </w:t>
+            </w:r>
+            <w:proofErr w:type="spellStart"/>
+            <w:r>
+              <w:rPr>
+                <w:rFonts w:ascii="Times New Roman" w:hAnsi="Times New Roman" w:cs="Times New Roman"/>
+                <w:sz w:val="24"/>
+                <w:szCs w:val="24"/>
+              </w:rPr>
+              <w:t>Control</w:t>
+            </w:r>
+            <w:proofErr w:type="spellEnd"/>
+            <w:r>
+              <w:rPr>
+                <w:rFonts w:ascii="Times New Roman" w:hAnsi="Times New Roman" w:cs="Times New Roman"/>
+                <w:sz w:val="24"/>
+                <w:szCs w:val="24"/>
+              </w:rPr>
+              <w:t xml:space="preserve"> </w:t>
+            </w:r>
+            <w:proofErr w:type="spellStart"/>
+            <w:r>
+              <w:rPr>
+                <w:rFonts w:ascii="Times New Roman" w:hAnsi="Times New Roman" w:cs="Times New Roman"/>
+                <w:sz w:val="24"/>
+                <w:szCs w:val="24"/>
+              </w:rPr>
+              <w:t>Language</w:t>
+            </w:r>
+            <w:proofErr w:type="spellEnd"/>
           </w:p>
         </w:tc>
       </w:tr>
@@ -5103,7 +5706,43 @@
                 <w:sz w:val="24"/>
                 <w:szCs w:val="24"/>
               </w:rPr>
-              <w:t xml:space="preserve">-Data Transaction Language </w:t>
+              <w:t xml:space="preserve">-Data </w:t>
+            </w:r>
+            <w:proofErr w:type="spellStart"/>
+            <w:r>
+              <w:rPr>
+                <w:rFonts w:ascii="Times New Roman" w:hAnsi="Times New Roman" w:cs="Times New Roman"/>
+                <w:sz w:val="24"/>
+                <w:szCs w:val="24"/>
+              </w:rPr>
+              <w:t>Transaction</w:t>
+            </w:r>
+            <w:proofErr w:type="spellEnd"/>
+            <w:r>
+              <w:rPr>
+                <w:rFonts w:ascii="Times New Roman" w:hAnsi="Times New Roman" w:cs="Times New Roman"/>
+                <w:sz w:val="24"/>
+                <w:szCs w:val="24"/>
+              </w:rPr>
+              <w:t xml:space="preserve"> </w:t>
+            </w:r>
+            <w:proofErr w:type="spellStart"/>
+            <w:r>
+              <w:rPr>
+                <w:rFonts w:ascii="Times New Roman" w:hAnsi="Times New Roman" w:cs="Times New Roman"/>
+                <w:sz w:val="24"/>
+                <w:szCs w:val="24"/>
+              </w:rPr>
+              <w:t>Language</w:t>
+            </w:r>
+            <w:proofErr w:type="spellEnd"/>
+            <w:r>
+              <w:rPr>
+                <w:rFonts w:ascii="Times New Roman" w:hAnsi="Times New Roman" w:cs="Times New Roman"/>
+                <w:sz w:val="24"/>
+                <w:szCs w:val="24"/>
+              </w:rPr>
+              <w:t xml:space="preserve"> </w:t>
             </w:r>
           </w:p>
         </w:tc>
@@ -5154,7 +5793,61 @@
                 <w:sz w:val="24"/>
                 <w:szCs w:val="24"/>
               </w:rPr>
-              <w:t xml:space="preserve">-Feature Driven Development </w:t>
+              <w:t>-</w:t>
+            </w:r>
+            <w:proofErr w:type="spellStart"/>
+            <w:r>
+              <w:rPr>
+                <w:rFonts w:ascii="Times New Roman" w:hAnsi="Times New Roman" w:cs="Times New Roman"/>
+                <w:sz w:val="24"/>
+                <w:szCs w:val="24"/>
+              </w:rPr>
+              <w:t>Feature</w:t>
+            </w:r>
+            <w:proofErr w:type="spellEnd"/>
+            <w:r>
+              <w:rPr>
+                <w:rFonts w:ascii="Times New Roman" w:hAnsi="Times New Roman" w:cs="Times New Roman"/>
+                <w:sz w:val="24"/>
+                <w:szCs w:val="24"/>
+              </w:rPr>
+              <w:t xml:space="preserve"> </w:t>
+            </w:r>
+            <w:proofErr w:type="spellStart"/>
+            <w:r>
+              <w:rPr>
+                <w:rFonts w:ascii="Times New Roman" w:hAnsi="Times New Roman" w:cs="Times New Roman"/>
+                <w:sz w:val="24"/>
+                <w:szCs w:val="24"/>
+              </w:rPr>
+              <w:t>Driven</w:t>
+            </w:r>
+            <w:proofErr w:type="spellEnd"/>
+            <w:r>
+              <w:rPr>
+                <w:rFonts w:ascii="Times New Roman" w:hAnsi="Times New Roman" w:cs="Times New Roman"/>
+                <w:sz w:val="24"/>
+                <w:szCs w:val="24"/>
+              </w:rPr>
+              <w:t xml:space="preserve"> </w:t>
+            </w:r>
+            <w:proofErr w:type="spellStart"/>
+            <w:r>
+              <w:rPr>
+                <w:rFonts w:ascii="Times New Roman" w:hAnsi="Times New Roman" w:cs="Times New Roman"/>
+                <w:sz w:val="24"/>
+                <w:szCs w:val="24"/>
+              </w:rPr>
+              <w:t>Development</w:t>
+            </w:r>
+            <w:proofErr w:type="spellEnd"/>
+            <w:r>
+              <w:rPr>
+                <w:rFonts w:ascii="Times New Roman" w:hAnsi="Times New Roman" w:cs="Times New Roman"/>
+                <w:sz w:val="24"/>
+                <w:szCs w:val="24"/>
+              </w:rPr>
+              <w:t xml:space="preserve"> </w:t>
             </w:r>
           </w:p>
         </w:tc>
@@ -5205,7 +5898,43 @@
                 <w:sz w:val="24"/>
                 <w:szCs w:val="24"/>
               </w:rPr>
-              <w:t>-Graphical User Interface</w:t>
+              <w:t>-</w:t>
+            </w:r>
+            <w:proofErr w:type="spellStart"/>
+            <w:r>
+              <w:rPr>
+                <w:rFonts w:ascii="Times New Roman" w:hAnsi="Times New Roman" w:cs="Times New Roman"/>
+                <w:sz w:val="24"/>
+                <w:szCs w:val="24"/>
+              </w:rPr>
+              <w:t>Graphical</w:t>
+            </w:r>
+            <w:proofErr w:type="spellEnd"/>
+            <w:r>
+              <w:rPr>
+                <w:rFonts w:ascii="Times New Roman" w:hAnsi="Times New Roman" w:cs="Times New Roman"/>
+                <w:sz w:val="24"/>
+                <w:szCs w:val="24"/>
+              </w:rPr>
+              <w:t xml:space="preserve"> </w:t>
+            </w:r>
+            <w:proofErr w:type="spellStart"/>
+            <w:r>
+              <w:rPr>
+                <w:rFonts w:ascii="Times New Roman" w:hAnsi="Times New Roman" w:cs="Times New Roman"/>
+                <w:sz w:val="24"/>
+                <w:szCs w:val="24"/>
+              </w:rPr>
+              <w:t>User</w:t>
+            </w:r>
+            <w:proofErr w:type="spellEnd"/>
+            <w:r>
+              <w:rPr>
+                <w:rFonts w:ascii="Times New Roman" w:hAnsi="Times New Roman" w:cs="Times New Roman"/>
+                <w:sz w:val="24"/>
+                <w:szCs w:val="24"/>
+              </w:rPr>
+              <w:t xml:space="preserve"> Interface</w:t>
             </w:r>
           </w:p>
         </w:tc>
@@ -5256,7 +5985,61 @@
                 <w:sz w:val="24"/>
                 <w:szCs w:val="24"/>
               </w:rPr>
-              <w:t xml:space="preserve">-International Organization Standardization  </w:t>
+              <w:t>-</w:t>
+            </w:r>
+            <w:proofErr w:type="spellStart"/>
+            <w:r>
+              <w:rPr>
+                <w:rFonts w:ascii="Times New Roman" w:hAnsi="Times New Roman" w:cs="Times New Roman"/>
+                <w:sz w:val="24"/>
+                <w:szCs w:val="24"/>
+              </w:rPr>
+              <w:t>International</w:t>
+            </w:r>
+            <w:proofErr w:type="spellEnd"/>
+            <w:r>
+              <w:rPr>
+                <w:rFonts w:ascii="Times New Roman" w:hAnsi="Times New Roman" w:cs="Times New Roman"/>
+                <w:sz w:val="24"/>
+                <w:szCs w:val="24"/>
+              </w:rPr>
+              <w:t xml:space="preserve"> </w:t>
+            </w:r>
+            <w:proofErr w:type="spellStart"/>
+            <w:r>
+              <w:rPr>
+                <w:rFonts w:ascii="Times New Roman" w:hAnsi="Times New Roman" w:cs="Times New Roman"/>
+                <w:sz w:val="24"/>
+                <w:szCs w:val="24"/>
+              </w:rPr>
+              <w:t>Organization</w:t>
+            </w:r>
+            <w:proofErr w:type="spellEnd"/>
+            <w:r>
+              <w:rPr>
+                <w:rFonts w:ascii="Times New Roman" w:hAnsi="Times New Roman" w:cs="Times New Roman"/>
+                <w:sz w:val="24"/>
+                <w:szCs w:val="24"/>
+              </w:rPr>
+              <w:t xml:space="preserve"> </w:t>
+            </w:r>
+            <w:proofErr w:type="spellStart"/>
+            <w:r>
+              <w:rPr>
+                <w:rFonts w:ascii="Times New Roman" w:hAnsi="Times New Roman" w:cs="Times New Roman"/>
+                <w:sz w:val="24"/>
+                <w:szCs w:val="24"/>
+              </w:rPr>
+              <w:t>Standardization</w:t>
+            </w:r>
+            <w:proofErr w:type="spellEnd"/>
+            <w:r>
+              <w:rPr>
+                <w:rFonts w:ascii="Times New Roman" w:hAnsi="Times New Roman" w:cs="Times New Roman"/>
+                <w:sz w:val="24"/>
+                <w:szCs w:val="24"/>
+              </w:rPr>
+              <w:t xml:space="preserve">  </w:t>
             </w:r>
           </w:p>
         </w:tc>
@@ -5307,8 +6090,36 @@
                 <w:sz w:val="24"/>
                 <w:szCs w:val="24"/>
               </w:rPr>
-              <w:t>-Internet Information Service</w:t>
-            </w:r>
+              <w:t xml:space="preserve">-Internet </w:t>
+            </w:r>
+            <w:proofErr w:type="spellStart"/>
+            <w:r>
+              <w:rPr>
+                <w:rFonts w:ascii="Times New Roman" w:hAnsi="Times New Roman" w:cs="Times New Roman"/>
+                <w:sz w:val="24"/>
+                <w:szCs w:val="24"/>
+              </w:rPr>
+              <w:t>Information</w:t>
+            </w:r>
+            <w:proofErr w:type="spellEnd"/>
+            <w:r>
+              <w:rPr>
+                <w:rFonts w:ascii="Times New Roman" w:hAnsi="Times New Roman" w:cs="Times New Roman"/>
+                <w:sz w:val="24"/>
+                <w:szCs w:val="24"/>
+              </w:rPr>
+              <w:t xml:space="preserve"> </w:t>
+            </w:r>
+            <w:proofErr w:type="spellStart"/>
+            <w:r>
+              <w:rPr>
+                <w:rFonts w:ascii="Times New Roman" w:hAnsi="Times New Roman" w:cs="Times New Roman"/>
+                <w:sz w:val="24"/>
+                <w:szCs w:val="24"/>
+              </w:rPr>
+              <w:t>Service</w:t>
+            </w:r>
+            <w:proofErr w:type="spellEnd"/>
           </w:p>
         </w:tc>
       </w:tr>
@@ -5358,8 +6169,54 @@
                 <w:sz w:val="24"/>
                 <w:szCs w:val="24"/>
               </w:rPr>
-              <w:t>-Lightweight Directory Access Protocol</w:t>
-            </w:r>
+              <w:t>-</w:t>
+            </w:r>
+            <w:proofErr w:type="spellStart"/>
+            <w:r>
+              <w:rPr>
+                <w:rFonts w:ascii="Times New Roman" w:hAnsi="Times New Roman" w:cs="Times New Roman"/>
+                <w:sz w:val="24"/>
+                <w:szCs w:val="24"/>
+              </w:rPr>
+              <w:t>Lightweight</w:t>
+            </w:r>
+            <w:proofErr w:type="spellEnd"/>
+            <w:r>
+              <w:rPr>
+                <w:rFonts w:ascii="Times New Roman" w:hAnsi="Times New Roman" w:cs="Times New Roman"/>
+                <w:sz w:val="24"/>
+                <w:szCs w:val="24"/>
+              </w:rPr>
+              <w:t xml:space="preserve"> </w:t>
+            </w:r>
+            <w:proofErr w:type="spellStart"/>
+            <w:r>
+              <w:rPr>
+                <w:rFonts w:ascii="Times New Roman" w:hAnsi="Times New Roman" w:cs="Times New Roman"/>
+                <w:sz w:val="24"/>
+                <w:szCs w:val="24"/>
+              </w:rPr>
+              <w:t>Directory</w:t>
+            </w:r>
+            <w:proofErr w:type="spellEnd"/>
+            <w:r>
+              <w:rPr>
+                <w:rFonts w:ascii="Times New Roman" w:hAnsi="Times New Roman" w:cs="Times New Roman"/>
+                <w:sz w:val="24"/>
+                <w:szCs w:val="24"/>
+              </w:rPr>
+              <w:t xml:space="preserve"> Access </w:t>
+            </w:r>
+            <w:proofErr w:type="spellStart"/>
+            <w:r>
+              <w:rPr>
+                <w:rFonts w:ascii="Times New Roman" w:hAnsi="Times New Roman" w:cs="Times New Roman"/>
+                <w:sz w:val="24"/>
+                <w:szCs w:val="24"/>
+              </w:rPr>
+              <w:t>Protocol</w:t>
+            </w:r>
+            <w:proofErr w:type="spellEnd"/>
           </w:p>
         </w:tc>
       </w:tr>
@@ -5457,8 +6314,54 @@
                 <w:sz w:val="24"/>
                 <w:szCs w:val="24"/>
               </w:rPr>
-              <w:t>-Language Integrated Query</w:t>
-            </w:r>
+              <w:t>-</w:t>
+            </w:r>
+            <w:proofErr w:type="spellStart"/>
+            <w:r>
+              <w:rPr>
+                <w:rFonts w:ascii="Times New Roman" w:hAnsi="Times New Roman" w:cs="Times New Roman"/>
+                <w:sz w:val="24"/>
+                <w:szCs w:val="24"/>
+              </w:rPr>
+              <w:t>Language</w:t>
+            </w:r>
+            <w:proofErr w:type="spellEnd"/>
+            <w:r>
+              <w:rPr>
+                <w:rFonts w:ascii="Times New Roman" w:hAnsi="Times New Roman" w:cs="Times New Roman"/>
+                <w:sz w:val="24"/>
+                <w:szCs w:val="24"/>
+              </w:rPr>
+              <w:t xml:space="preserve"> </w:t>
+            </w:r>
+            <w:proofErr w:type="spellStart"/>
+            <w:r>
+              <w:rPr>
+                <w:rFonts w:ascii="Times New Roman" w:hAnsi="Times New Roman" w:cs="Times New Roman"/>
+                <w:sz w:val="24"/>
+                <w:szCs w:val="24"/>
+              </w:rPr>
+              <w:t>Integrated</w:t>
+            </w:r>
+            <w:proofErr w:type="spellEnd"/>
+            <w:r>
+              <w:rPr>
+                <w:rFonts w:ascii="Times New Roman" w:hAnsi="Times New Roman" w:cs="Times New Roman"/>
+                <w:sz w:val="24"/>
+                <w:szCs w:val="24"/>
+              </w:rPr>
+              <w:t xml:space="preserve"> </w:t>
+            </w:r>
+            <w:proofErr w:type="spellStart"/>
+            <w:r>
+              <w:rPr>
+                <w:rFonts w:ascii="Times New Roman" w:hAnsi="Times New Roman" w:cs="Times New Roman"/>
+                <w:sz w:val="24"/>
+                <w:szCs w:val="24"/>
+              </w:rPr>
+              <w:t>Query</w:t>
+            </w:r>
+            <w:proofErr w:type="spellEnd"/>
           </w:p>
         </w:tc>
       </w:tr>
@@ -5712,8 +6615,54 @@
                 <w:sz w:val="24"/>
                 <w:szCs w:val="24"/>
               </w:rPr>
-              <w:t>-Representation State Transfer</w:t>
-            </w:r>
+              <w:t>-</w:t>
+            </w:r>
+            <w:proofErr w:type="spellStart"/>
+            <w:r>
+              <w:rPr>
+                <w:rFonts w:ascii="Times New Roman" w:hAnsi="Times New Roman" w:cs="Times New Roman"/>
+                <w:sz w:val="24"/>
+                <w:szCs w:val="24"/>
+              </w:rPr>
+              <w:t>Representation</w:t>
+            </w:r>
+            <w:proofErr w:type="spellEnd"/>
+            <w:r>
+              <w:rPr>
+                <w:rFonts w:ascii="Times New Roman" w:hAnsi="Times New Roman" w:cs="Times New Roman"/>
+                <w:sz w:val="24"/>
+                <w:szCs w:val="24"/>
+              </w:rPr>
+              <w:t xml:space="preserve"> </w:t>
+            </w:r>
+            <w:proofErr w:type="spellStart"/>
+            <w:r>
+              <w:rPr>
+                <w:rFonts w:ascii="Times New Roman" w:hAnsi="Times New Roman" w:cs="Times New Roman"/>
+                <w:sz w:val="24"/>
+                <w:szCs w:val="24"/>
+              </w:rPr>
+              <w:t>State</w:t>
+            </w:r>
+            <w:proofErr w:type="spellEnd"/>
+            <w:r>
+              <w:rPr>
+                <w:rFonts w:ascii="Times New Roman" w:hAnsi="Times New Roman" w:cs="Times New Roman"/>
+                <w:sz w:val="24"/>
+                <w:szCs w:val="24"/>
+              </w:rPr>
+              <w:t xml:space="preserve"> </w:t>
+            </w:r>
+            <w:proofErr w:type="spellStart"/>
+            <w:r>
+              <w:rPr>
+                <w:rFonts w:ascii="Times New Roman" w:hAnsi="Times New Roman" w:cs="Times New Roman"/>
+                <w:sz w:val="24"/>
+                <w:szCs w:val="24"/>
+              </w:rPr>
+              <w:t>Transfer</w:t>
+            </w:r>
+            <w:proofErr w:type="spellEnd"/>
           </w:p>
         </w:tc>
       </w:tr>
@@ -5763,7 +6712,61 @@
                 <w:sz w:val="24"/>
                 <w:szCs w:val="24"/>
               </w:rPr>
-              <w:t xml:space="preserve">-Software Development Life Cycle </w:t>
+              <w:t xml:space="preserve">-Software </w:t>
+            </w:r>
+            <w:proofErr w:type="spellStart"/>
+            <w:r>
+              <w:rPr>
+                <w:rFonts w:ascii="Times New Roman" w:hAnsi="Times New Roman" w:cs="Times New Roman"/>
+                <w:sz w:val="24"/>
+                <w:szCs w:val="24"/>
+              </w:rPr>
+              <w:t>Development</w:t>
+            </w:r>
+            <w:proofErr w:type="spellEnd"/>
+            <w:r>
+              <w:rPr>
+                <w:rFonts w:ascii="Times New Roman" w:hAnsi="Times New Roman" w:cs="Times New Roman"/>
+                <w:sz w:val="24"/>
+                <w:szCs w:val="24"/>
+              </w:rPr>
+              <w:t xml:space="preserve"> </w:t>
+            </w:r>
+            <w:proofErr w:type="spellStart"/>
+            <w:r>
+              <w:rPr>
+                <w:rFonts w:ascii="Times New Roman" w:hAnsi="Times New Roman" w:cs="Times New Roman"/>
+                <w:sz w:val="24"/>
+                <w:szCs w:val="24"/>
+              </w:rPr>
+              <w:t>Life</w:t>
+            </w:r>
+            <w:proofErr w:type="spellEnd"/>
+            <w:r>
+              <w:rPr>
+                <w:rFonts w:ascii="Times New Roman" w:hAnsi="Times New Roman" w:cs="Times New Roman"/>
+                <w:sz w:val="24"/>
+                <w:szCs w:val="24"/>
+              </w:rPr>
+              <w:t xml:space="preserve"> </w:t>
+            </w:r>
+            <w:proofErr w:type="spellStart"/>
+            <w:r>
+              <w:rPr>
+                <w:rFonts w:ascii="Times New Roman" w:hAnsi="Times New Roman" w:cs="Times New Roman"/>
+                <w:sz w:val="24"/>
+                <w:szCs w:val="24"/>
+              </w:rPr>
+              <w:t>Cycle</w:t>
+            </w:r>
+            <w:proofErr w:type="spellEnd"/>
+            <w:r>
+              <w:rPr>
+                <w:rFonts w:ascii="Times New Roman" w:hAnsi="Times New Roman" w:cs="Times New Roman"/>
+                <w:sz w:val="24"/>
+                <w:szCs w:val="24"/>
+              </w:rPr>
+              <w:t xml:space="preserve"> </w:t>
             </w:r>
           </w:p>
         </w:tc>
@@ -5865,7 +6868,43 @@
                 <w:sz w:val="24"/>
                 <w:szCs w:val="24"/>
               </w:rPr>
-              <w:t xml:space="preserve">-Single Page Application </w:t>
+              <w:t xml:space="preserve">-Single </w:t>
+            </w:r>
+            <w:proofErr w:type="spellStart"/>
+            <w:r>
+              <w:rPr>
+                <w:rFonts w:ascii="Times New Roman" w:hAnsi="Times New Roman" w:cs="Times New Roman"/>
+                <w:sz w:val="24"/>
+                <w:szCs w:val="24"/>
+              </w:rPr>
+              <w:t>Page</w:t>
+            </w:r>
+            <w:proofErr w:type="spellEnd"/>
+            <w:r>
+              <w:rPr>
+                <w:rFonts w:ascii="Times New Roman" w:hAnsi="Times New Roman" w:cs="Times New Roman"/>
+                <w:sz w:val="24"/>
+                <w:szCs w:val="24"/>
+              </w:rPr>
+              <w:t xml:space="preserve"> </w:t>
+            </w:r>
+            <w:proofErr w:type="spellStart"/>
+            <w:r>
+              <w:rPr>
+                <w:rFonts w:ascii="Times New Roman" w:hAnsi="Times New Roman" w:cs="Times New Roman"/>
+                <w:sz w:val="24"/>
+                <w:szCs w:val="24"/>
+              </w:rPr>
+              <w:t>Application</w:t>
+            </w:r>
+            <w:proofErr w:type="spellEnd"/>
+            <w:r>
+              <w:rPr>
+                <w:rFonts w:ascii="Times New Roman" w:hAnsi="Times New Roman" w:cs="Times New Roman"/>
+                <w:sz w:val="24"/>
+                <w:szCs w:val="24"/>
+              </w:rPr>
+              <w:t xml:space="preserve"> </w:t>
             </w:r>
           </w:p>
         </w:tc>
@@ -5917,8 +6956,54 @@
                 <w:sz w:val="24"/>
                 <w:szCs w:val="24"/>
               </w:rPr>
-              <w:t>-Single Object Application Protocol</w:t>
-            </w:r>
+              <w:t xml:space="preserve">-Single </w:t>
+            </w:r>
+            <w:proofErr w:type="spellStart"/>
+            <w:r>
+              <w:rPr>
+                <w:rFonts w:ascii="Times New Roman" w:hAnsi="Times New Roman" w:cs="Times New Roman"/>
+                <w:sz w:val="24"/>
+                <w:szCs w:val="24"/>
+              </w:rPr>
+              <w:t>Object</w:t>
+            </w:r>
+            <w:proofErr w:type="spellEnd"/>
+            <w:r>
+              <w:rPr>
+                <w:rFonts w:ascii="Times New Roman" w:hAnsi="Times New Roman" w:cs="Times New Roman"/>
+                <w:sz w:val="24"/>
+                <w:szCs w:val="24"/>
+              </w:rPr>
+              <w:t xml:space="preserve"> </w:t>
+            </w:r>
+            <w:proofErr w:type="spellStart"/>
+            <w:r>
+              <w:rPr>
+                <w:rFonts w:ascii="Times New Roman" w:hAnsi="Times New Roman" w:cs="Times New Roman"/>
+                <w:sz w:val="24"/>
+                <w:szCs w:val="24"/>
+              </w:rPr>
+              <w:t>Application</w:t>
+            </w:r>
+            <w:proofErr w:type="spellEnd"/>
+            <w:r>
+              <w:rPr>
+                <w:rFonts w:ascii="Times New Roman" w:hAnsi="Times New Roman" w:cs="Times New Roman"/>
+                <w:sz w:val="24"/>
+                <w:szCs w:val="24"/>
+              </w:rPr>
+              <w:t xml:space="preserve"> </w:t>
+            </w:r>
+            <w:proofErr w:type="spellStart"/>
+            <w:r>
+              <w:rPr>
+                <w:rFonts w:ascii="Times New Roman" w:hAnsi="Times New Roman" w:cs="Times New Roman"/>
+                <w:sz w:val="24"/>
+                <w:szCs w:val="24"/>
+              </w:rPr>
+              <w:t>Protocol</w:t>
+            </w:r>
+            <w:proofErr w:type="spellEnd"/>
           </w:p>
         </w:tc>
       </w:tr>
@@ -5968,7 +7053,61 @@
                 <w:sz w:val="24"/>
                 <w:szCs w:val="24"/>
               </w:rPr>
-              <w:t xml:space="preserve">-Uniform Resource Locator </w:t>
+              <w:t>-</w:t>
+            </w:r>
+            <w:proofErr w:type="spellStart"/>
+            <w:r>
+              <w:rPr>
+                <w:rFonts w:ascii="Times New Roman" w:hAnsi="Times New Roman" w:cs="Times New Roman"/>
+                <w:sz w:val="24"/>
+                <w:szCs w:val="24"/>
+              </w:rPr>
+              <w:t>Uniform</w:t>
+            </w:r>
+            <w:proofErr w:type="spellEnd"/>
+            <w:r>
+              <w:rPr>
+                <w:rFonts w:ascii="Times New Roman" w:hAnsi="Times New Roman" w:cs="Times New Roman"/>
+                <w:sz w:val="24"/>
+                <w:szCs w:val="24"/>
+              </w:rPr>
+              <w:t xml:space="preserve"> </w:t>
+            </w:r>
+            <w:proofErr w:type="spellStart"/>
+            <w:r>
+              <w:rPr>
+                <w:rFonts w:ascii="Times New Roman" w:hAnsi="Times New Roman" w:cs="Times New Roman"/>
+                <w:sz w:val="24"/>
+                <w:szCs w:val="24"/>
+              </w:rPr>
+              <w:t>Resource</w:t>
+            </w:r>
+            <w:proofErr w:type="spellEnd"/>
+            <w:r>
+              <w:rPr>
+                <w:rFonts w:ascii="Times New Roman" w:hAnsi="Times New Roman" w:cs="Times New Roman"/>
+                <w:sz w:val="24"/>
+                <w:szCs w:val="24"/>
+              </w:rPr>
+              <w:t xml:space="preserve"> </w:t>
+            </w:r>
+            <w:proofErr w:type="spellStart"/>
+            <w:r>
+              <w:rPr>
+                <w:rFonts w:ascii="Times New Roman" w:hAnsi="Times New Roman" w:cs="Times New Roman"/>
+                <w:sz w:val="24"/>
+                <w:szCs w:val="24"/>
+              </w:rPr>
+              <w:t>Locator</w:t>
+            </w:r>
+            <w:proofErr w:type="spellEnd"/>
+            <w:r>
+              <w:rPr>
+                <w:rFonts w:ascii="Times New Roman" w:hAnsi="Times New Roman" w:cs="Times New Roman"/>
+                <w:sz w:val="24"/>
+                <w:szCs w:val="24"/>
+              </w:rPr>
+              <w:t xml:space="preserve"> </w:t>
             </w:r>
           </w:p>
         </w:tc>
@@ -6019,7 +7158,43 @@
                 <w:sz w:val="24"/>
                 <w:szCs w:val="24"/>
               </w:rPr>
-              <w:t>-World Wide Web</w:t>
+              <w:t>-</w:t>
+            </w:r>
+            <w:proofErr w:type="spellStart"/>
+            <w:r>
+              <w:rPr>
+                <w:rFonts w:ascii="Times New Roman" w:hAnsi="Times New Roman" w:cs="Times New Roman"/>
+                <w:sz w:val="24"/>
+                <w:szCs w:val="24"/>
+              </w:rPr>
+              <w:t>World</w:t>
+            </w:r>
+            <w:proofErr w:type="spellEnd"/>
+            <w:r>
+              <w:rPr>
+                <w:rFonts w:ascii="Times New Roman" w:hAnsi="Times New Roman" w:cs="Times New Roman"/>
+                <w:sz w:val="24"/>
+                <w:szCs w:val="24"/>
+              </w:rPr>
+              <w:t xml:space="preserve"> </w:t>
+            </w:r>
+            <w:proofErr w:type="spellStart"/>
+            <w:r>
+              <w:rPr>
+                <w:rFonts w:ascii="Times New Roman" w:hAnsi="Times New Roman" w:cs="Times New Roman"/>
+                <w:sz w:val="24"/>
+                <w:szCs w:val="24"/>
+              </w:rPr>
+              <w:t>Wide</w:t>
+            </w:r>
+            <w:proofErr w:type="spellEnd"/>
+            <w:r>
+              <w:rPr>
+                <w:rFonts w:ascii="Times New Roman" w:hAnsi="Times New Roman" w:cs="Times New Roman"/>
+                <w:sz w:val="24"/>
+                <w:szCs w:val="24"/>
+              </w:rPr>
+              <w:t xml:space="preserve"> Web</w:t>
             </w:r>
           </w:p>
         </w:tc>
@@ -6070,8 +7245,18 @@
                 <w:sz w:val="24"/>
                 <w:szCs w:val="24"/>
               </w:rPr>
-              <w:t>-Extreme Programming</w:t>
-            </w:r>
+              <w:t xml:space="preserve">-Extreme </w:t>
+            </w:r>
+            <w:proofErr w:type="spellStart"/>
+            <w:r>
+              <w:rPr>
+                <w:rFonts w:ascii="Times New Roman" w:hAnsi="Times New Roman" w:cs="Times New Roman"/>
+                <w:sz w:val="24"/>
+                <w:szCs w:val="24"/>
+              </w:rPr>
+              <w:t>Programming</w:t>
+            </w:r>
+            <w:proofErr w:type="spellEnd"/>
           </w:p>
         </w:tc>
       </w:tr>
@@ -6121,8 +7306,54 @@
                 <w:sz w:val="24"/>
                 <w:szCs w:val="24"/>
               </w:rPr>
-              <w:t>-Enterprise Application Integration</w:t>
-            </w:r>
+              <w:t>-</w:t>
+            </w:r>
+            <w:proofErr w:type="spellStart"/>
+            <w:r>
+              <w:rPr>
+                <w:rFonts w:ascii="Times New Roman" w:hAnsi="Times New Roman" w:cs="Times New Roman"/>
+                <w:sz w:val="24"/>
+                <w:szCs w:val="24"/>
+              </w:rPr>
+              <w:t>Enterprise</w:t>
+            </w:r>
+            <w:proofErr w:type="spellEnd"/>
+            <w:r>
+              <w:rPr>
+                <w:rFonts w:ascii="Times New Roman" w:hAnsi="Times New Roman" w:cs="Times New Roman"/>
+                <w:sz w:val="24"/>
+                <w:szCs w:val="24"/>
+              </w:rPr>
+              <w:t xml:space="preserve"> </w:t>
+            </w:r>
+            <w:proofErr w:type="spellStart"/>
+            <w:r>
+              <w:rPr>
+                <w:rFonts w:ascii="Times New Roman" w:hAnsi="Times New Roman" w:cs="Times New Roman"/>
+                <w:sz w:val="24"/>
+                <w:szCs w:val="24"/>
+              </w:rPr>
+              <w:t>Application</w:t>
+            </w:r>
+            <w:proofErr w:type="spellEnd"/>
+            <w:r>
+              <w:rPr>
+                <w:rFonts w:ascii="Times New Roman" w:hAnsi="Times New Roman" w:cs="Times New Roman"/>
+                <w:sz w:val="24"/>
+                <w:szCs w:val="24"/>
+              </w:rPr>
+              <w:t xml:space="preserve"> </w:t>
+            </w:r>
+            <w:proofErr w:type="spellStart"/>
+            <w:r>
+              <w:rPr>
+                <w:rFonts w:ascii="Times New Roman" w:hAnsi="Times New Roman" w:cs="Times New Roman"/>
+                <w:sz w:val="24"/>
+                <w:szCs w:val="24"/>
+              </w:rPr>
+              <w:t>Integration</w:t>
+            </w:r>
+            <w:proofErr w:type="spellEnd"/>
           </w:p>
         </w:tc>
       </w:tr>
@@ -8116,7 +9347,14 @@
           <w:sz w:val="28"/>
           <w:szCs w:val="28"/>
         </w:rPr>
-        <w:t>Arquitetura lógica do Sistema</w:t>
+        <w:t>Arquitectura</w:t>
+      </w:r>
+      <w:r>
+        <w:rPr>
+          <w:sz w:val="28"/>
+          <w:szCs w:val="28"/>
+        </w:rPr>
+        <w:t xml:space="preserve"> lógica do Sistema</w:t>
       </w:r>
     </w:p>
     <w:p>
@@ -8181,7 +9419,10 @@
         <w:ind w:left="709" w:hanging="851"/>
       </w:pPr>
       <w:r>
-        <w:t>Camada de Infraestrutura</w:t>
+        <w:t xml:space="preserve">Camada de </w:t>
+      </w:r>
+      <w:r>
+        <w:t>Infra-estrutura</w:t>
       </w:r>
     </w:p>
     <w:p>
@@ -8268,7 +9509,10 @@
         <w:t xml:space="preserve"> </w:t>
       </w:r>
       <w:r>
-        <w:t>framework</w:t>
+        <w:t>F</w:t>
+      </w:r>
+      <w:r>
+        <w:t>ramework</w:t>
       </w:r>
     </w:p>
     <w:p>
@@ -8480,6 +9724,8 @@
       <w:r>
         <w:t>Json</w:t>
       </w:r>
+      <w:bookmarkStart w:id="0" w:name="_GoBack"/>
+      <w:bookmarkEnd w:id="0"/>
     </w:p>
     <w:p>
       <w:pPr>
@@ -12574,6 +13820,7 @@
   <w:style w:type="character" w:default="1" w:styleId="Tipodeletrapredefinidodopargrafo">
     <w:name w:val="Default Paragraph Font"/>
     <w:uiPriority w:val="1"/>
+    <w:semiHidden/>
     <w:unhideWhenUsed/>
   </w:style>
   <w:style w:type="table" w:default="1" w:styleId="Tabelanormal">
@@ -13076,7 +14323,7 @@
 </file>
 
 <file path=customXml/itemProps1.xml><?xml version="1.0" encoding="utf-8"?>
-<ds:datastoreItem xmlns:ds="http://schemas.openxmlformats.org/officeDocument/2006/customXml" ds:itemID="{08E40737-5936-4096-BE72-B4F13B58FF0B}">
+<ds:datastoreItem xmlns:ds="http://schemas.openxmlformats.org/officeDocument/2006/customXml" ds:itemID="{4C0F5713-225D-4F24-A4CB-07F13B8ECBFF}">
   <ds:schemaRefs>
     <ds:schemaRef ds:uri="http://schemas.openxmlformats.org/officeDocument/2006/bibliography"/>
   </ds:schemaRefs>

</xml_diff>